<commit_message>
Insulin Pump Database Design Brainstorm
Feel free to make any changes
</commit_message>
<xml_diff>
--- a/insulin-pumpSB-DB.docx
+++ b/insulin-pumpSB-DB.docx
@@ -1,6 +1,6 @@
 
 <file path=word/document.xml><?xml version="1.0" encoding="utf-8"?>
-<w:document xmlns:wpc="http://schemas.microsoft.com/office/word/2010/wordprocessingCanvas" xmlns:cx="http://schemas.microsoft.com/office/drawing/2014/chartex" xmlns:cx1="http://schemas.microsoft.com/office/drawing/2015/9/8/chartex" xmlns:cx2="http://schemas.microsoft.com/office/drawing/2015/10/21/chartex" xmlns:cx3="http://schemas.microsoft.com/office/drawing/2016/5/9/chartex" xmlns:cx4="http://schemas.microsoft.com/office/drawing/2016/5/10/chartex" xmlns:cx5="http://schemas.microsoft.com/office/drawing/2016/5/11/chartex" xmlns:cx6="http://schemas.microsoft.com/office/drawing/2016/5/12/chartex" xmlns:cx7="http://schemas.microsoft.com/office/drawing/2016/5/13/chartex" xmlns:cx8="http://schemas.microsoft.com/office/drawing/2016/5/14/chartex" xmlns:mc="http://schemas.openxmlformats.org/markup-compatibility/2006" xmlns:aink="http://schemas.microsoft.com/office/drawing/2016/ink" xmlns:am3d="http://schemas.microsoft.com/office/drawing/2017/model3d" xmlns:o="urn:schemas-microsoft-com:office:office" xmlns:r="http://schemas.openxmlformats.org/officeDocument/2006/relationships" xmlns:m="http://schemas.openxmlformats.org/officeDocument/2006/math" xmlns:v="urn:schemas-microsoft-com:vml" xmlns:wp14="http://schemas.microsoft.com/office/word/2010/wordprocessingDrawing" xmlns:wp="http://schemas.openxmlformats.org/drawingml/2006/wordprocessingDrawing" xmlns:w10="urn:schemas-microsoft-com:office:word" xmlns:w="http://schemas.openxmlformats.org/wordprocessingml/2006/main" xmlns:w14="http://schemas.microsoft.com/office/word/2010/wordml" xmlns:w15="http://schemas.microsoft.com/office/word/2012/wordml" xmlns:w16cid="http://schemas.microsoft.com/office/word/2016/wordml/cid" xmlns:w16se="http://schemas.microsoft.com/office/word/2015/wordml/symex" xmlns:wpg="http://schemas.microsoft.com/office/word/2010/wordprocessingGroup" xmlns:wpi="http://schemas.microsoft.com/office/word/2010/wordprocessingInk" xmlns:wne="http://schemas.microsoft.com/office/word/2006/wordml" xmlns:wps="http://schemas.microsoft.com/office/word/2010/wordprocessingShape" mc:Ignorable="w14 w15 w16se w16cid wp14">
+<w:document xmlns:wpc="http://schemas.microsoft.com/office/word/2010/wordprocessingCanvas" xmlns:mo="http://schemas.microsoft.com/office/mac/office/2008/main" xmlns:mc="http://schemas.openxmlformats.org/markup-compatibility/2006" xmlns:mv="urn:schemas-microsoft-com:mac:vml" xmlns:o="urn:schemas-microsoft-com:office:office" xmlns:r="http://schemas.openxmlformats.org/officeDocument/2006/relationships" xmlns:m="http://schemas.openxmlformats.org/officeDocument/2006/math" xmlns:v="urn:schemas-microsoft-com:vml" xmlns:wp14="http://schemas.microsoft.com/office/word/2010/wordprocessingDrawing" xmlns:wp="http://schemas.openxmlformats.org/drawingml/2006/wordprocessingDrawing" xmlns:w10="urn:schemas-microsoft-com:office:word" xmlns:w="http://schemas.openxmlformats.org/wordprocessingml/2006/main" xmlns:w14="http://schemas.microsoft.com/office/word/2010/wordml" xmlns:w15="http://schemas.microsoft.com/office/word/2012/wordml" xmlns:wpg="http://schemas.microsoft.com/office/word/2010/wordprocessingGroup" xmlns:wpi="http://schemas.microsoft.com/office/word/2010/wordprocessingInk" xmlns:wne="http://schemas.microsoft.com/office/word/2006/wordml" xmlns:wps="http://schemas.microsoft.com/office/word/2010/wordprocessingShape" mc:Ignorable="w14 w15 wp14">
   <w:body>
     <w:p>
       <w:pPr>
@@ -193,18 +193,615 @@
         <w:t>Could also be a numerical value counting the number of incidents (counter)</w:t>
       </w:r>
     </w:p>
-    <w:p>
-      <w:pPr>
-        <w:ind w:left="720"/>
-      </w:pPr>
+    <w:p/>
+    <w:p/>
+    <w:p/>
+    <w:p>
+      <w:pPr>
+        <w:ind w:left="720"/>
+      </w:pPr>
+    </w:p>
+    <w:p>
+      <w:pPr>
+        <w:ind w:left="720"/>
+      </w:pPr>
+    </w:p>
+    <w:p/>
+    <w:p/>
+    <w:p>
+      <w:r>
+        <w:lastRenderedPageBreak/>
+        <w:t>Melanie’s Proposals</w:t>
+      </w:r>
+      <w:r>
+        <w:t xml:space="preserve"> –Updated:  October 17</w:t>
+      </w:r>
+      <w:r>
+        <w:rPr>
+          <w:vertAlign w:val="superscript"/>
+        </w:rPr>
+        <w:t>th</w:t>
+      </w:r>
+      <w:r>
+        <w:t>, 2017 @ 2</w:t>
+      </w:r>
+      <w:r>
+        <w:t xml:space="preserve"> p.m.</w:t>
+      </w:r>
       <w:bookmarkStart w:id="0" w:name="_GoBack"/>
       <w:bookmarkEnd w:id="0"/>
     </w:p>
-    <w:p>
-      <w:pPr>
-        <w:ind w:left="720"/>
-      </w:pPr>
-    </w:p>
+    <w:tbl>
+      <w:tblPr>
+        <w:tblStyle w:val="TableGrid"/>
+        <w:tblW w:w="0" w:type="auto"/>
+        <w:tblLook w:val="04A0" w:firstRow="1" w:lastRow="0" w:firstColumn="1" w:lastColumn="0" w:noHBand="0" w:noVBand="1"/>
+      </w:tblPr>
+      <w:tblGrid>
+        <w:gridCol w:w="3865"/>
+      </w:tblGrid>
+      <w:tr>
+        <w:tc>
+          <w:tcPr>
+            <w:tcW w:w="3865" w:type="dxa"/>
+          </w:tcPr>
+          <w:p>
+            <w:pPr>
+              <w:jc w:val="center"/>
+              <w:rPr>
+                <w:b/>
+              </w:rPr>
+            </w:pPr>
+            <w:r>
+              <w:rPr>
+                <w:b/>
+              </w:rPr>
+              <w:t>LEGEND</w:t>
+            </w:r>
+          </w:p>
+        </w:tc>
+      </w:tr>
+      <w:tr>
+        <w:trPr>
+          <w:trHeight w:val="224"/>
+        </w:trPr>
+        <w:tc>
+          <w:tcPr>
+            <w:tcW w:w="3865" w:type="dxa"/>
+          </w:tcPr>
+          <w:p>
+            <w:pPr>
+              <w:ind w:firstLine="150"/>
+              <w:jc w:val="both"/>
+              <w:rPr>
+                <w:b/>
+              </w:rPr>
+            </w:pPr>
+          </w:p>
+          <w:p>
+            <w:pPr>
+              <w:ind w:firstLine="150"/>
+              <w:jc w:val="both"/>
+              <w:rPr>
+                <w:b/>
+              </w:rPr>
+            </w:pPr>
+            <w:r>
+              <w:rPr>
+                <w:b/>
+              </w:rPr>
+              <w:t>TABLE NAME</w:t>
+            </w:r>
+          </w:p>
+          <w:p>
+            <w:pPr>
+              <w:ind w:firstLine="150"/>
+              <w:jc w:val="both"/>
+            </w:pPr>
+            <w:proofErr w:type="spellStart"/>
+            <w:r>
+              <w:t>columnName</w:t>
+            </w:r>
+            <w:proofErr w:type="spellEnd"/>
+            <w:r>
+              <w:t xml:space="preserve">: </w:t>
+            </w:r>
+            <w:r>
+              <w:t>data</w:t>
+            </w:r>
+            <w:r>
+              <w:t>t</w:t>
+            </w:r>
+            <w:r>
+              <w:t>ype</w:t>
+            </w:r>
+            <w:r>
+              <w:t>()</w:t>
+            </w:r>
+          </w:p>
+          <w:p>
+            <w:pPr>
+              <w:rPr>
+                <w:b/>
+              </w:rPr>
+            </w:pPr>
+          </w:p>
+        </w:tc>
+      </w:tr>
+    </w:tbl>
+    <w:p>
+      <w:pPr>
+        <w:rPr>
+          <w:b/>
+        </w:rPr>
+      </w:pPr>
+    </w:p>
+    <w:p>
+      <w:pPr>
+        <w:ind w:firstLine="720"/>
+        <w:rPr>
+          <w:b/>
+        </w:rPr>
+      </w:pPr>
+      <w:r>
+        <w:rPr>
+          <w:b/>
+        </w:rPr>
+        <w:t>SENSOR</w:t>
+      </w:r>
+    </w:p>
+    <w:p>
+      <w:pPr>
+        <w:ind w:firstLine="720"/>
+      </w:pPr>
+      <w:proofErr w:type="spellStart"/>
+      <w:r>
+        <w:t>bloodSugar</w:t>
+      </w:r>
+      <w:proofErr w:type="spellEnd"/>
+      <w:r>
+        <w:t xml:space="preserve">: </w:t>
+      </w:r>
+      <w:proofErr w:type="spellStart"/>
+      <w:proofErr w:type="gramStart"/>
+      <w:r>
+        <w:t>int</w:t>
+      </w:r>
+      <w:proofErr w:type="spellEnd"/>
+      <w:r>
+        <w:t>(</w:t>
+      </w:r>
+      <w:proofErr w:type="gramEnd"/>
+      <w:r>
+        <w:t>11)</w:t>
+      </w:r>
+    </w:p>
+    <w:p>
+      <w:pPr>
+        <w:ind w:firstLine="720"/>
+      </w:pPr>
+    </w:p>
+    <w:p>
+      <w:pPr>
+        <w:ind w:firstLine="720"/>
+        <w:rPr>
+          <w:b/>
+        </w:rPr>
+      </w:pPr>
+      <w:r>
+        <w:rPr>
+          <w:b/>
+        </w:rPr>
+        <w:t>PUMP</w:t>
+      </w:r>
+    </w:p>
+    <w:p>
+      <w:pPr>
+        <w:ind w:firstLine="720"/>
+      </w:pPr>
+      <w:proofErr w:type="spellStart"/>
+      <w:r>
+        <w:t>insulinDose</w:t>
+      </w:r>
+      <w:proofErr w:type="spellEnd"/>
+      <w:r>
+        <w:t xml:space="preserve">: </w:t>
+      </w:r>
+      <w:proofErr w:type="spellStart"/>
+      <w:proofErr w:type="gramStart"/>
+      <w:r>
+        <w:t>int</w:t>
+      </w:r>
+      <w:proofErr w:type="spellEnd"/>
+      <w:r>
+        <w:t>(</w:t>
+      </w:r>
+      <w:proofErr w:type="gramEnd"/>
+      <w:r>
+        <w:t>11)</w:t>
+      </w:r>
+    </w:p>
+    <w:p>
+      <w:pPr>
+        <w:ind w:firstLine="720"/>
+      </w:pPr>
+      <w:proofErr w:type="spellStart"/>
+      <w:r>
+        <w:t>insulinDoseMax</w:t>
+      </w:r>
+      <w:proofErr w:type="spellEnd"/>
+      <w:r>
+        <w:t xml:space="preserve">: </w:t>
+      </w:r>
+      <w:proofErr w:type="spellStart"/>
+      <w:proofErr w:type="gramStart"/>
+      <w:r>
+        <w:t>int</w:t>
+      </w:r>
+      <w:proofErr w:type="spellEnd"/>
+      <w:r>
+        <w:t>(</w:t>
+      </w:r>
+      <w:proofErr w:type="gramEnd"/>
+      <w:r>
+        <w:t>11)</w:t>
+      </w:r>
+    </w:p>
+    <w:p>
+      <w:pPr>
+        <w:ind w:firstLine="720"/>
+      </w:pPr>
+      <w:proofErr w:type="spellStart"/>
+      <w:r>
+        <w:t>insulinDoseMin</w:t>
+      </w:r>
+      <w:proofErr w:type="spellEnd"/>
+      <w:r>
+        <w:t xml:space="preserve">: </w:t>
+      </w:r>
+      <w:proofErr w:type="spellStart"/>
+      <w:proofErr w:type="gramStart"/>
+      <w:r>
+        <w:t>int</w:t>
+      </w:r>
+      <w:proofErr w:type="spellEnd"/>
+      <w:r>
+        <w:t>(</w:t>
+      </w:r>
+      <w:proofErr w:type="gramEnd"/>
+      <w:r>
+        <w:t>11)</w:t>
+      </w:r>
+    </w:p>
+    <w:p>
+      <w:pPr>
+        <w:ind w:left="720"/>
+        <w:rPr>
+          <w:b/>
+        </w:rPr>
+      </w:pPr>
+    </w:p>
+    <w:p>
+      <w:pPr>
+        <w:ind w:left="720"/>
+        <w:rPr>
+          <w:b/>
+        </w:rPr>
+      </w:pPr>
+      <w:r>
+        <w:rPr>
+          <w:b/>
+        </w:rPr>
+        <w:t>RESEVOIR</w:t>
+      </w:r>
+    </w:p>
+    <w:p>
+      <w:pPr>
+        <w:ind w:left="720"/>
+      </w:pPr>
+      <w:proofErr w:type="spellStart"/>
+      <w:r>
+        <w:t>insulinLevel</w:t>
+      </w:r>
+      <w:proofErr w:type="spellEnd"/>
+      <w:r>
+        <w:t xml:space="preserve">: </w:t>
+      </w:r>
+      <w:proofErr w:type="spellStart"/>
+      <w:proofErr w:type="gramStart"/>
+      <w:r>
+        <w:t>int</w:t>
+      </w:r>
+      <w:proofErr w:type="spellEnd"/>
+      <w:r>
+        <w:t>(</w:t>
+      </w:r>
+      <w:proofErr w:type="gramEnd"/>
+      <w:r>
+        <w:t>30)</w:t>
+      </w:r>
+    </w:p>
+    <w:p>
+      <w:pPr>
+        <w:ind w:left="720"/>
+      </w:pPr>
+      <w:proofErr w:type="spellStart"/>
+      <w:r>
+        <w:t>insulinLevelLow</w:t>
+      </w:r>
+      <w:proofErr w:type="spellEnd"/>
+      <w:r>
+        <w:t xml:space="preserve">: </w:t>
+      </w:r>
+      <w:proofErr w:type="spellStart"/>
+      <w:r>
+        <w:t>boolean</w:t>
+      </w:r>
+      <w:proofErr w:type="spellEnd"/>
+    </w:p>
+    <w:p>
+      <w:pPr>
+        <w:ind w:left="720"/>
+        <w:rPr>
+          <w:b/>
+        </w:rPr>
+      </w:pPr>
+    </w:p>
+    <w:p>
+      <w:pPr>
+        <w:ind w:left="720"/>
+        <w:rPr>
+          <w:b/>
+        </w:rPr>
+      </w:pPr>
+      <w:r>
+        <w:rPr>
+          <w:b/>
+        </w:rPr>
+        <w:t>POWER SUPPLY</w:t>
+      </w:r>
+    </w:p>
+    <w:p>
+      <w:pPr>
+        <w:ind w:left="720"/>
+      </w:pPr>
+      <w:proofErr w:type="spellStart"/>
+      <w:r>
+        <w:t>batteryLevel</w:t>
+      </w:r>
+      <w:proofErr w:type="spellEnd"/>
+      <w:r>
+        <w:t xml:space="preserve">: </w:t>
+      </w:r>
+      <w:proofErr w:type="spellStart"/>
+      <w:proofErr w:type="gramStart"/>
+      <w:r>
+        <w:t>int</w:t>
+      </w:r>
+      <w:proofErr w:type="spellEnd"/>
+      <w:r>
+        <w:t>(</w:t>
+      </w:r>
+      <w:proofErr w:type="gramEnd"/>
+      <w:r>
+        <w:t>11)</w:t>
+      </w:r>
+    </w:p>
+    <w:p>
+      <w:pPr>
+        <w:ind w:left="720"/>
+      </w:pPr>
+      <w:proofErr w:type="spellStart"/>
+      <w:r>
+        <w:t>batteryLevelLow</w:t>
+      </w:r>
+      <w:proofErr w:type="spellEnd"/>
+      <w:r>
+        <w:t xml:space="preserve">: </w:t>
+      </w:r>
+      <w:proofErr w:type="spellStart"/>
+      <w:r>
+        <w:t>boolean</w:t>
+      </w:r>
+      <w:proofErr w:type="spellEnd"/>
+    </w:p>
+    <w:p>
+      <w:pPr>
+        <w:ind w:left="720"/>
+      </w:pPr>
+      <w:r>
+        <w:t xml:space="preserve">power: </w:t>
+      </w:r>
+      <w:proofErr w:type="spellStart"/>
+      <w:r>
+        <w:t>boolean</w:t>
+      </w:r>
+      <w:proofErr w:type="spellEnd"/>
+    </w:p>
+    <w:p>
+      <w:pPr>
+        <w:ind w:left="720"/>
+        <w:rPr>
+          <w:b/>
+        </w:rPr>
+      </w:pPr>
+    </w:p>
+    <w:p>
+      <w:pPr>
+        <w:ind w:left="720"/>
+        <w:rPr>
+          <w:b/>
+        </w:rPr>
+      </w:pPr>
+      <w:r>
+        <w:rPr>
+          <w:b/>
+        </w:rPr>
+        <w:t>DIABETIC</w:t>
+      </w:r>
+      <w:r>
+        <w:rPr>
+          <w:b/>
+        </w:rPr>
+        <w:t xml:space="preserve"> USER</w:t>
+      </w:r>
+    </w:p>
+    <w:p>
+      <w:pPr>
+        <w:ind w:left="720"/>
+      </w:pPr>
+      <w:proofErr w:type="spellStart"/>
+      <w:r>
+        <w:t>firstName</w:t>
+      </w:r>
+      <w:proofErr w:type="spellEnd"/>
+      <w:r>
+        <w:t xml:space="preserve">: </w:t>
+      </w:r>
+      <w:proofErr w:type="gramStart"/>
+      <w:r>
+        <w:t>varchar</w:t>
+      </w:r>
+      <w:r>
+        <w:t>(</w:t>
+      </w:r>
+      <w:proofErr w:type="gramEnd"/>
+      <w:r>
+        <w:t>30)</w:t>
+      </w:r>
+    </w:p>
+    <w:p>
+      <w:pPr>
+        <w:ind w:left="720"/>
+      </w:pPr>
+      <w:proofErr w:type="spellStart"/>
+      <w:r>
+        <w:t>lastName</w:t>
+      </w:r>
+      <w:proofErr w:type="spellEnd"/>
+      <w:r>
+        <w:t xml:space="preserve">: </w:t>
+      </w:r>
+      <w:proofErr w:type="gramStart"/>
+      <w:r>
+        <w:t>varchar</w:t>
+      </w:r>
+      <w:r>
+        <w:t>(</w:t>
+      </w:r>
+      <w:proofErr w:type="gramEnd"/>
+      <w:r>
+        <w:t>30)</w:t>
+      </w:r>
+    </w:p>
+    <w:p>
+      <w:pPr>
+        <w:ind w:left="720"/>
+      </w:pPr>
+      <w:proofErr w:type="spellStart"/>
+      <w:proofErr w:type="gramStart"/>
+      <w:r>
+        <w:t>bloodType</w:t>
+      </w:r>
+      <w:proofErr w:type="spellEnd"/>
+      <w:r>
+        <w:t xml:space="preserve"> :</w:t>
+      </w:r>
+      <w:proofErr w:type="gramEnd"/>
+      <w:r>
+        <w:t xml:space="preserve"> varchar(30)</w:t>
+      </w:r>
+    </w:p>
+    <w:p>
+      <w:pPr>
+        <w:ind w:left="720"/>
+      </w:pPr>
+    </w:p>
+    <w:p>
+      <w:pPr>
+        <w:ind w:firstLine="720"/>
+        <w:rPr>
+          <w:b/>
+        </w:rPr>
+      </w:pPr>
+      <w:r>
+        <w:rPr>
+          <w:b/>
+        </w:rPr>
+        <w:t>LOG</w:t>
+      </w:r>
+    </w:p>
+    <w:p>
+      <w:pPr>
+        <w:ind w:firstLine="720"/>
+      </w:pPr>
+      <w:proofErr w:type="spellStart"/>
+      <w:proofErr w:type="gramStart"/>
+      <w:r>
+        <w:t>dateTaken</w:t>
+      </w:r>
+      <w:proofErr w:type="spellEnd"/>
+      <w:r>
+        <w:t xml:space="preserve"> :</w:t>
+      </w:r>
+      <w:proofErr w:type="gramEnd"/>
+      <w:r>
+        <w:t xml:space="preserve"> date</w:t>
+      </w:r>
+      <w:r>
+        <w:t>()</w:t>
+      </w:r>
+    </w:p>
+    <w:p>
+      <w:pPr>
+        <w:ind w:firstLine="720"/>
+      </w:pPr>
+      <w:proofErr w:type="spellStart"/>
+      <w:proofErr w:type="gramStart"/>
+      <w:r>
+        <w:lastRenderedPageBreak/>
+        <w:t>timeTaken</w:t>
+      </w:r>
+      <w:proofErr w:type="spellEnd"/>
+      <w:r>
+        <w:t xml:space="preserve"> :</w:t>
+      </w:r>
+      <w:proofErr w:type="gramEnd"/>
+      <w:r>
+        <w:t xml:space="preserve"> time</w:t>
+      </w:r>
+      <w:r>
+        <w:t>()</w:t>
+      </w:r>
+    </w:p>
+    <w:p>
+      <w:pPr>
+        <w:ind w:firstLine="720"/>
+      </w:pPr>
+      <w:proofErr w:type="spellStart"/>
+      <w:proofErr w:type="gramStart"/>
+      <w:r>
+        <w:t>incidentsPerDay</w:t>
+      </w:r>
+      <w:proofErr w:type="spellEnd"/>
+      <w:r>
+        <w:t xml:space="preserve"> :</w:t>
+      </w:r>
+      <w:proofErr w:type="gramEnd"/>
+      <w:r>
+        <w:t xml:space="preserve"> </w:t>
+      </w:r>
+      <w:proofErr w:type="spellStart"/>
+      <w:r>
+        <w:t>int</w:t>
+      </w:r>
+      <w:proofErr w:type="spellEnd"/>
+      <w:r>
+        <w:t>(60)</w:t>
+      </w:r>
+    </w:p>
+    <w:p/>
+    <w:p/>
     <w:sectPr>
       <w:pgSz w:w="12240" w:h="15840"/>
       <w:pgMar w:top="1440" w:right="1440" w:bottom="1440" w:left="1440" w:header="720" w:footer="720" w:gutter="0"/>
@@ -216,8 +813,8 @@
 </file>
 
 <file path=word/numbering.xml><?xml version="1.0" encoding="utf-8"?>
-<w:numbering xmlns:wpc="http://schemas.microsoft.com/office/word/2010/wordprocessingCanvas" xmlns:cx="http://schemas.microsoft.com/office/drawing/2014/chartex" xmlns:cx1="http://schemas.microsoft.com/office/drawing/2015/9/8/chartex" xmlns:cx2="http://schemas.microsoft.com/office/drawing/2015/10/21/chartex" xmlns:cx3="http://schemas.microsoft.com/office/drawing/2016/5/9/chartex" xmlns:cx4="http://schemas.microsoft.com/office/drawing/2016/5/10/chartex" xmlns:cx5="http://schemas.microsoft.com/office/drawing/2016/5/11/chartex" xmlns:cx6="http://schemas.microsoft.com/office/drawing/2016/5/12/chartex" xmlns:cx7="http://schemas.microsoft.com/office/drawing/2016/5/13/chartex" xmlns:cx8="http://schemas.microsoft.com/office/drawing/2016/5/14/chartex" xmlns:mc="http://schemas.openxmlformats.org/markup-compatibility/2006" xmlns:aink="http://schemas.microsoft.com/office/drawing/2016/ink" xmlns:am3d="http://schemas.microsoft.com/office/drawing/2017/model3d" xmlns:o="urn:schemas-microsoft-com:office:office" xmlns:r="http://schemas.openxmlformats.org/officeDocument/2006/relationships" xmlns:m="http://schemas.openxmlformats.org/officeDocument/2006/math" xmlns:v="urn:schemas-microsoft-com:vml" xmlns:wp14="http://schemas.microsoft.com/office/word/2010/wordprocessingDrawing" xmlns:wp="http://schemas.openxmlformats.org/drawingml/2006/wordprocessingDrawing" xmlns:w10="urn:schemas-microsoft-com:office:word" xmlns:w="http://schemas.openxmlformats.org/wordprocessingml/2006/main" xmlns:w14="http://schemas.microsoft.com/office/word/2010/wordml" xmlns:w15="http://schemas.microsoft.com/office/word/2012/wordml" xmlns:w16cid="http://schemas.microsoft.com/office/word/2016/wordml/cid" xmlns:w16se="http://schemas.microsoft.com/office/word/2015/wordml/symex" xmlns:wpg="http://schemas.microsoft.com/office/word/2010/wordprocessingGroup" xmlns:wpi="http://schemas.microsoft.com/office/word/2010/wordprocessingInk" xmlns:wne="http://schemas.microsoft.com/office/word/2006/wordml" xmlns:wps="http://schemas.microsoft.com/office/word/2010/wordprocessingShape" mc:Ignorable="w14 w15 w16se w16cid wp14">
-  <w:abstractNum w:abstractNumId="0" w15:restartNumberingAfterBreak="0">
+<w:numbering xmlns:wpc="http://schemas.microsoft.com/office/word/2010/wordprocessingCanvas" xmlns:mo="http://schemas.microsoft.com/office/mac/office/2008/main" xmlns:mc="http://schemas.openxmlformats.org/markup-compatibility/2006" xmlns:mv="urn:schemas-microsoft-com:mac:vml" xmlns:o="urn:schemas-microsoft-com:office:office" xmlns:r="http://schemas.openxmlformats.org/officeDocument/2006/relationships" xmlns:m="http://schemas.openxmlformats.org/officeDocument/2006/math" xmlns:v="urn:schemas-microsoft-com:vml" xmlns:wp14="http://schemas.microsoft.com/office/word/2010/wordprocessingDrawing" xmlns:wp="http://schemas.openxmlformats.org/drawingml/2006/wordprocessingDrawing" xmlns:w10="urn:schemas-microsoft-com:office:word" xmlns:w="http://schemas.openxmlformats.org/wordprocessingml/2006/main" xmlns:w14="http://schemas.microsoft.com/office/word/2010/wordml" xmlns:w15="http://schemas.microsoft.com/office/word/2012/wordml" xmlns:wpg="http://schemas.microsoft.com/office/word/2010/wordprocessingGroup" xmlns:wpi="http://schemas.microsoft.com/office/word/2010/wordprocessingInk" xmlns:wne="http://schemas.microsoft.com/office/word/2006/wordml" xmlns:wps="http://schemas.microsoft.com/office/word/2010/wordprocessingShape" mc:Ignorable="w14 w15 wp14">
+  <w:abstractNum w:abstractNumId="0">
     <w:nsid w:val="7B8034A8"/>
     <w:multiLevelType w:val="hybridMultilevel"/>
     <w:tmpl w:val="6EC4EF4A"/>
@@ -337,7 +934,7 @@
 </file>
 
 <file path=word/styles.xml><?xml version="1.0" encoding="utf-8"?>
-<w:styles xmlns:mc="http://schemas.openxmlformats.org/markup-compatibility/2006" xmlns:r="http://schemas.openxmlformats.org/officeDocument/2006/relationships" xmlns:w="http://schemas.openxmlformats.org/wordprocessingml/2006/main" xmlns:w14="http://schemas.microsoft.com/office/word/2010/wordml" xmlns:w15="http://schemas.microsoft.com/office/word/2012/wordml" xmlns:w16cid="http://schemas.microsoft.com/office/word/2016/wordml/cid" xmlns:w16se="http://schemas.microsoft.com/office/word/2015/wordml/symex" mc:Ignorable="w14 w15 w16se w16cid">
+<w:styles xmlns:mc="http://schemas.openxmlformats.org/markup-compatibility/2006" xmlns:r="http://schemas.openxmlformats.org/officeDocument/2006/relationships" xmlns:w="http://schemas.openxmlformats.org/wordprocessingml/2006/main" xmlns:w14="http://schemas.microsoft.com/office/word/2010/wordml" xmlns:w15="http://schemas.microsoft.com/office/word/2012/wordml" mc:Ignorable="w14 w15">
   <w:docDefaults>
     <w:rPrDefault>
       <w:rPr>
@@ -353,7 +950,7 @@
       </w:pPr>
     </w:pPrDefault>
   </w:docDefaults>
-  <w:latentStyles w:defLockedState="0" w:defUIPriority="99" w:defSemiHidden="0" w:defUnhideWhenUsed="0" w:defQFormat="0" w:count="375">
+  <w:latentStyles w:defLockedState="0" w:defUIPriority="99" w:defSemiHidden="0" w:defUnhideWhenUsed="0" w:defQFormat="0" w:count="382">
     <w:lsdException w:name="Normal" w:uiPriority="0" w:qFormat="1"/>
     <w:lsdException w:name="heading 1" w:uiPriority="9" w:qFormat="1"/>
     <w:lsdException w:name="heading 2" w:semiHidden="1" w:uiPriority="9" w:unhideWhenUsed="1" w:qFormat="1"/>
@@ -459,6 +1056,7 @@
     <w:lsdException w:name="HTML Sample" w:semiHidden="1" w:unhideWhenUsed="1"/>
     <w:lsdException w:name="HTML Typewriter" w:semiHidden="1" w:unhideWhenUsed="1"/>
     <w:lsdException w:name="HTML Variable" w:semiHidden="1" w:unhideWhenUsed="1"/>
+    <w:lsdException w:name="Normal Table" w:semiHidden="1" w:unhideWhenUsed="1"/>
     <w:lsdException w:name="annotation subject" w:semiHidden="1" w:unhideWhenUsed="1"/>
     <w:lsdException w:name="No List" w:semiHidden="1" w:unhideWhenUsed="1"/>
     <w:lsdException w:name="Outline List 1" w:semiHidden="1" w:unhideWhenUsed="1"/>
@@ -502,8 +1100,10 @@
     <w:lsdException w:name="Table Elegant" w:semiHidden="1" w:unhideWhenUsed="1"/>
     <w:lsdException w:name="Table Professional" w:semiHidden="1" w:unhideWhenUsed="1"/>
     <w:lsdException w:name="Table Subtle 1" w:semiHidden="1" w:unhideWhenUsed="1"/>
+    <w:lsdException w:name="Table Subtle 2" w:semiHidden="1" w:unhideWhenUsed="1"/>
     <w:lsdException w:name="Table Web 1" w:semiHidden="1" w:unhideWhenUsed="1"/>
     <w:lsdException w:name="Table Web 2" w:semiHidden="1" w:unhideWhenUsed="1"/>
+    <w:lsdException w:name="Table Web 3" w:semiHidden="1" w:unhideWhenUsed="1"/>
     <w:lsdException w:name="Balloon Text" w:semiHidden="1" w:unhideWhenUsed="1"/>
     <w:lsdException w:name="Table Grid" w:uiPriority="39"/>
     <w:lsdException w:name="Table Theme" w:semiHidden="1" w:unhideWhenUsed="1"/>
@@ -724,8 +1324,6 @@
     <w:lsdException w:name="List Table 7 Colorful Accent 6" w:uiPriority="52"/>
     <w:lsdException w:name="Mention" w:semiHidden="1" w:unhideWhenUsed="1"/>
     <w:lsdException w:name="Smart Hyperlink" w:semiHidden="1" w:unhideWhenUsed="1"/>
-    <w:lsdException w:name="Hashtag" w:semiHidden="1" w:unhideWhenUsed="1"/>
-    <w:lsdException w:name="Unresolved Mention" w:semiHidden="1" w:unhideWhenUsed="1"/>
   </w:latentStyles>
   <w:style w:type="paragraph" w:default="1" w:styleId="Normal">
     <w:name w:val="Normal"/>
@@ -768,6 +1366,32 @@
       <w:ind w:left="720"/>
       <w:contextualSpacing/>
     </w:pPr>
+  </w:style>
+  <w:style w:type="table" w:styleId="TableGrid">
+    <w:name w:val="Table Grid"/>
+    <w:basedOn w:val="TableNormal"/>
+    <w:uiPriority w:val="39"/>
+    <w:rsid w:val="004D25FF"/>
+    <w:pPr>
+      <w:spacing w:after="0" w:line="240" w:lineRule="auto"/>
+    </w:pPr>
+    <w:tblPr>
+      <w:tblInd w:w="0" w:type="dxa"/>
+      <w:tblBorders>
+        <w:top w:val="single" w:sz="4" w:space="0" w:color="auto"/>
+        <w:left w:val="single" w:sz="4" w:space="0" w:color="auto"/>
+        <w:bottom w:val="single" w:sz="4" w:space="0" w:color="auto"/>
+        <w:right w:val="single" w:sz="4" w:space="0" w:color="auto"/>
+        <w:insideH w:val="single" w:sz="4" w:space="0" w:color="auto"/>
+        <w:insideV w:val="single" w:sz="4" w:space="0" w:color="auto"/>
+      </w:tblBorders>
+      <w:tblCellMar>
+        <w:top w:w="0" w:type="dxa"/>
+        <w:left w:w="108" w:type="dxa"/>
+        <w:bottom w:w="0" w:type="dxa"/>
+        <w:right w:w="108" w:type="dxa"/>
+      </w:tblCellMar>
+    </w:tblPr>
   </w:style>
 </w:styles>
 </file>

</xml_diff>